<commit_message>
tilføjede de 2 nye user stories
</commit_message>
<xml_diff>
--- a/Dokumenter/RapportSamlet(nogenlunde).docx
+++ b/Dokumenter/RapportSamlet(nogenlunde).docx
@@ -2386,7 +2386,21 @@
                 <w:rStyle w:val="Hyperlink"/>
                 <w:noProof/>
               </w:rPr>
-              <w:t>User stories</w:t>
+              <w:t>User st</w:t>
+            </w:r>
+            <w:r>
+              <w:rPr>
+                <w:rStyle w:val="Hyperlink"/>
+                <w:noProof/>
+              </w:rPr>
+              <w:t>o</w:t>
+            </w:r>
+            <w:r>
+              <w:rPr>
+                <w:rStyle w:val="Hyperlink"/>
+                <w:noProof/>
+              </w:rPr>
+              <w:t>ries</w:t>
             </w:r>
             <w:r>
               <w:rPr>
@@ -10943,11 +10957,33 @@
         <w:pStyle w:val="Overskrift2"/>
         <w:spacing w:line="360" w:lineRule="auto"/>
       </w:pPr>
-      <w:bookmarkStart w:id="34" w:name="_Toc500747798"/>
+      <w:bookmarkStart w:id="34" w:name="_Toc500747803"/>
+      <w:r>
+        <w:t>Projektets opstart</w:t>
+      </w:r>
+      <w:bookmarkEnd w:id="34"/>
+    </w:p>
+    <w:p>
+      <w:pPr>
+        <w:spacing w:line="360" w:lineRule="auto"/>
+      </w:pPr>
+      <w:r>
+        <w:t>Som udvikler vil jeg definere/dokumentere projektets opstart</w:t>
+      </w:r>
+      <w:r>
+        <w:t>, så vi kan følge vores arbejdes proces i forløbet for hver uge. Vi vil her definere hvordan vi har tænkt os at starte projektet, sådan vi efterfølgende får det bedst mulige grundlag for resten af projektet. Vi vil også dokumentere hvordan vi igennem forløbet, har arbejdet med de forskellige dele af projektet.</w:t>
+      </w:r>
+    </w:p>
+    <w:p>
+      <w:pPr>
+        <w:pStyle w:val="Overskrift2"/>
+        <w:spacing w:line="360" w:lineRule="auto"/>
+      </w:pPr>
+      <w:bookmarkStart w:id="35" w:name="_Toc500747798"/>
       <w:r>
         <w:t>Login</w:t>
       </w:r>
-      <w:bookmarkEnd w:id="34"/>
+      <w:bookmarkEnd w:id="35"/>
     </w:p>
     <w:p>
       <w:pPr>
@@ -10965,11 +11001,11 @@
         <w:pStyle w:val="Overskrift2"/>
         <w:spacing w:line="360" w:lineRule="auto"/>
       </w:pPr>
-      <w:bookmarkStart w:id="35" w:name="_Toc500747799"/>
+      <w:bookmarkStart w:id="36" w:name="_Toc500747799"/>
       <w:r>
         <w:t>Oprette</w:t>
       </w:r>
-      <w:bookmarkEnd w:id="35"/>
+      <w:bookmarkEnd w:id="36"/>
     </w:p>
     <w:p>
       <w:pPr>
@@ -11005,11 +11041,11 @@
         <w:pStyle w:val="Overskrift2"/>
         <w:spacing w:line="360" w:lineRule="auto"/>
       </w:pPr>
-      <w:bookmarkStart w:id="36" w:name="_Toc500747800"/>
+      <w:bookmarkStart w:id="37" w:name="_Toc500747800"/>
       <w:r>
         <w:t>Redigere</w:t>
       </w:r>
-      <w:bookmarkEnd w:id="36"/>
+      <w:bookmarkEnd w:id="37"/>
     </w:p>
     <w:p>
       <w:pPr>
@@ -11054,12 +11090,11 @@
         <w:pStyle w:val="Overskrift2"/>
         <w:spacing w:line="360" w:lineRule="auto"/>
       </w:pPr>
-      <w:bookmarkStart w:id="37" w:name="_Toc500747801"/>
-      <w:r>
-        <w:lastRenderedPageBreak/>
+      <w:bookmarkStart w:id="38" w:name="_Toc500747801"/>
+      <w:r>
         <w:t>Slette</w:t>
       </w:r>
-      <w:bookmarkEnd w:id="37"/>
+      <w:bookmarkEnd w:id="38"/>
     </w:p>
     <w:p>
       <w:pPr>
@@ -11093,7 +11128,7 @@
         <w:t>et</w:t>
       </w:r>
       <w:r>
-        <w:t xml:space="preserve"> helt budget ad gangen hvis det skulle være nødvendigt. Som bruger vil jeg bruge dette til at kunne slette et gammelt budget, hvis denne ikke længere er gældende eller der er blevet oprettet et nyt budget som erstatter den gamle. </w:t>
+        <w:t xml:space="preserve"> helt budget ad gangen hvis det skulle være nødvendigt. </w:t>
       </w:r>
     </w:p>
     <w:p>
@@ -11101,11 +11136,31 @@
         <w:pStyle w:val="Overskrift2"/>
         <w:spacing w:line="360" w:lineRule="auto"/>
       </w:pPr>
-      <w:bookmarkStart w:id="38" w:name="_Toc500747802"/>
+      <w:r>
+        <w:t xml:space="preserve">Inddatere </w:t>
+      </w:r>
+    </w:p>
+    <w:p>
+      <w:pPr>
+        <w:spacing w:line="360" w:lineRule="auto"/>
+      </w:pPr>
+      <w:r>
+        <w:t>Som bruger vil jeg kunne se inddaterede data for et specifikt budget</w:t>
+      </w:r>
+      <w:r>
+        <w:t xml:space="preserve">, sådan at brugeren vil kunne inddatere i et oprette budget. Dette giver brugeren muligheden for at kunne inddatere indtægter og udgifter for et specifikt budget, sådan at brugen kan inddatere oplysningerne for eks. Januar.  </w:t>
+      </w:r>
+    </w:p>
+    <w:p>
+      <w:pPr>
+        <w:pStyle w:val="Overskrift2"/>
+        <w:spacing w:line="360" w:lineRule="auto"/>
+      </w:pPr>
+      <w:bookmarkStart w:id="39" w:name="_Toc500747802"/>
       <w:r>
         <w:t>Sammenligne</w:t>
       </w:r>
-      <w:bookmarkEnd w:id="38"/>
+      <w:bookmarkEnd w:id="39"/>
     </w:p>
     <w:p>
       <w:pPr>
@@ -11136,33 +11191,39 @@
         <w:pStyle w:val="Overskrift2"/>
         <w:spacing w:line="360" w:lineRule="auto"/>
       </w:pPr>
-      <w:bookmarkStart w:id="39" w:name="_Toc500747803"/>
-      <w:r>
-        <w:t>Projektets opstart</w:t>
-      </w:r>
-      <w:bookmarkEnd w:id="39"/>
-    </w:p>
-    <w:p>
-      <w:pPr>
-        <w:spacing w:line="360" w:lineRule="auto"/>
-      </w:pPr>
-      <w:r>
-        <w:t>Som udvikler vil jeg definere/dokumentere projektets opstart</w:t>
-      </w:r>
-      <w:r>
-        <w:t>, så vi kan følge vores arbejdes proces i forløbet for hver uge. Vi vil her definere hvordan vi har tænkt os at starte projektet, sådan vi efterfølgende får det bedst mulige grundlag for resten af projektet. Vi vil også dokumentere hvordan vi igennem forløbet, har arbejdet med de forskellige dele af projektet.</w:t>
-      </w:r>
+      <w:r>
+        <w:t>Design af budgetmanager</w:t>
+      </w:r>
+    </w:p>
+    <w:p>
+      <w:pPr>
+        <w:spacing w:line="360" w:lineRule="auto"/>
+      </w:pPr>
+      <w:r>
+        <w:t>Som udvikler vil jeg gerne kunne dokumentere design</w:t>
+      </w:r>
+      <w:r>
+        <w:t>et</w:t>
+      </w:r>
+      <w:r>
+        <w:t xml:space="preserve"> af budgetmanager</w:t>
+      </w:r>
+      <w:r>
+        <w:t>. En god dokumentation sikre at brugeren nemt og hurtigt kan få besvaret eventuelle spørgsmål til budgetmanageren ved at læse i dokumentationen. Men for andre udviklere kan også ved at læse dokumentationen hurtigere sætte sig ind i eventuel koden bagved designet.  Ved at have en god dokumentation sikre vi os at udvikleren af produktet ikke skal kunne kontaktes for små spørgsmål eksempel omkring, hvorfor knapperne er placeret hvor de er.</w:t>
+      </w:r>
+      <w:bookmarkStart w:id="40" w:name="_GoBack"/>
+      <w:bookmarkEnd w:id="40"/>
     </w:p>
     <w:p>
       <w:pPr>
         <w:pStyle w:val="Overskrift2"/>
         <w:spacing w:line="360" w:lineRule="auto"/>
       </w:pPr>
-      <w:bookmarkStart w:id="40" w:name="_Toc500747804"/>
+      <w:bookmarkStart w:id="41" w:name="_Toc500747804"/>
       <w:r>
         <w:t>Perspektivere</w:t>
       </w:r>
-      <w:bookmarkEnd w:id="40"/>
+      <w:bookmarkEnd w:id="41"/>
     </w:p>
     <w:p>
       <w:pPr>
@@ -11185,6 +11246,7 @@
         <w:spacing w:line="360" w:lineRule="auto"/>
       </w:pPr>
       <w:r>
+        <w:lastRenderedPageBreak/>
         <w:br/>
       </w:r>
     </w:p>
@@ -11193,11 +11255,11 @@
         <w:pStyle w:val="Overskrift2"/>
         <w:spacing w:line="360" w:lineRule="auto"/>
       </w:pPr>
-      <w:bookmarkStart w:id="41" w:name="_Toc500747805"/>
+      <w:bookmarkStart w:id="42" w:name="_Toc500747805"/>
       <w:r>
         <w:t>System sekvens diagram</w:t>
       </w:r>
-      <w:bookmarkEnd w:id="41"/>
+      <w:bookmarkEnd w:id="42"/>
     </w:p>
     <w:p>
       <w:pPr>
@@ -11215,7 +11277,6 @@
         <w:rPr>
           <w:noProof/>
         </w:rPr>
-        <w:lastRenderedPageBreak/>
         <w:drawing>
           <wp:inline distT="0" distB="0" distL="0" distR="0" wp14:anchorId="79727EF4" wp14:editId="387D5366">
             <wp:extent cx="2636520" cy="2537460"/>
@@ -11301,11 +11362,11 @@
         <w:pStyle w:val="Overskrift1"/>
         <w:spacing w:line="360" w:lineRule="auto"/>
       </w:pPr>
-      <w:bookmarkStart w:id="42" w:name="_Toc500747806"/>
+      <w:bookmarkStart w:id="43" w:name="_Toc500747806"/>
       <w:r>
         <w:t>SD for login</w:t>
       </w:r>
-      <w:bookmarkEnd w:id="42"/>
+      <w:bookmarkEnd w:id="43"/>
     </w:p>
     <w:p>
       <w:pPr>
@@ -11417,12 +11478,12 @@
         <w:pStyle w:val="Overskrift1"/>
         <w:spacing w:line="360" w:lineRule="auto"/>
       </w:pPr>
-      <w:bookmarkStart w:id="43" w:name="_Toc500747807"/>
+      <w:bookmarkStart w:id="44" w:name="_Toc500747807"/>
       <w:r>
         <w:lastRenderedPageBreak/>
         <w:t>ERD</w:t>
       </w:r>
-      <w:bookmarkEnd w:id="43"/>
+      <w:bookmarkEnd w:id="44"/>
     </w:p>
     <w:p>
       <w:pPr>
@@ -11495,11 +11556,11 @@
         <w:pStyle w:val="Overskrift2"/>
         <w:spacing w:line="360" w:lineRule="auto"/>
       </w:pPr>
-      <w:bookmarkStart w:id="44" w:name="_Toc500747808"/>
+      <w:bookmarkStart w:id="45" w:name="_Toc500747808"/>
       <w:r>
         <w:t>Budget</w:t>
       </w:r>
-      <w:bookmarkEnd w:id="44"/>
+      <w:bookmarkEnd w:id="45"/>
     </w:p>
     <w:p>
       <w:pPr>
@@ -11562,11 +11623,11 @@
         <w:pStyle w:val="Overskrift2"/>
         <w:spacing w:line="360" w:lineRule="auto"/>
       </w:pPr>
-      <w:bookmarkStart w:id="45" w:name="_Toc500747809"/>
+      <w:bookmarkStart w:id="46" w:name="_Toc500747809"/>
       <w:r>
         <w:t>Finansgrupper</w:t>
       </w:r>
-      <w:bookmarkEnd w:id="45"/>
+      <w:bookmarkEnd w:id="46"/>
     </w:p>
     <w:p>
       <w:pPr>
@@ -11589,11 +11650,11 @@
         <w:pStyle w:val="Overskrift2"/>
         <w:spacing w:line="360" w:lineRule="auto"/>
       </w:pPr>
-      <w:bookmarkStart w:id="46" w:name="_Toc500747810"/>
+      <w:bookmarkStart w:id="47" w:name="_Toc500747810"/>
       <w:r>
         <w:t>Finanskonti</w:t>
       </w:r>
-      <w:bookmarkEnd w:id="46"/>
+      <w:bookmarkEnd w:id="47"/>
     </w:p>
     <w:p>
       <w:pPr>
@@ -11669,11 +11730,11 @@
         <w:pStyle w:val="Overskrift2"/>
         <w:spacing w:line="360" w:lineRule="auto"/>
       </w:pPr>
-      <w:bookmarkStart w:id="47" w:name="_Toc500747811"/>
+      <w:bookmarkStart w:id="48" w:name="_Toc500747811"/>
       <w:r>
         <w:t>Periode</w:t>
       </w:r>
-      <w:bookmarkEnd w:id="47"/>
+      <w:bookmarkEnd w:id="48"/>
     </w:p>
     <w:p>
       <w:pPr>
@@ -11696,11 +11757,11 @@
         <w:spacing w:line="360" w:lineRule="auto"/>
         <w:ind w:left="432" w:hanging="432"/>
       </w:pPr>
-      <w:bookmarkStart w:id="48" w:name="_Toc500747812"/>
+      <w:bookmarkStart w:id="49" w:name="_Toc500747812"/>
       <w:r>
         <w:t>Mapping</w:t>
       </w:r>
-      <w:bookmarkEnd w:id="48"/>
+      <w:bookmarkEnd w:id="49"/>
     </w:p>
     <w:p>
       <w:pPr>
@@ -12005,11 +12066,11 @@
         <w:spacing w:line="360" w:lineRule="auto"/>
         <w:ind w:left="576" w:hanging="576"/>
       </w:pPr>
-      <w:bookmarkStart w:id="49" w:name="_Toc500747813"/>
+      <w:bookmarkStart w:id="50" w:name="_Toc500747813"/>
       <w:r>
         <w:t>Normaliseringsregler</w:t>
       </w:r>
-      <w:bookmarkEnd w:id="49"/>
+      <w:bookmarkEnd w:id="50"/>
     </w:p>
     <w:p>
       <w:pPr>
@@ -12029,11 +12090,11 @@
         <w:spacing w:line="360" w:lineRule="auto"/>
         <w:ind w:left="720" w:hanging="720"/>
       </w:pPr>
-      <w:bookmarkStart w:id="50" w:name="_Toc500747814"/>
+      <w:bookmarkStart w:id="51" w:name="_Toc500747814"/>
       <w:r>
         <w:t>Første normalform</w:t>
       </w:r>
-      <w:bookmarkEnd w:id="50"/>
+      <w:bookmarkEnd w:id="51"/>
     </w:p>
     <w:p>
       <w:pPr>
@@ -12093,11 +12154,11 @@
         <w:spacing w:line="360" w:lineRule="auto"/>
         <w:ind w:left="720" w:hanging="720"/>
       </w:pPr>
-      <w:bookmarkStart w:id="51" w:name="_Toc500747815"/>
+      <w:bookmarkStart w:id="52" w:name="_Toc500747815"/>
       <w:r>
         <w:t>Anden normalform</w:t>
       </w:r>
-      <w:bookmarkEnd w:id="51"/>
+      <w:bookmarkEnd w:id="52"/>
     </w:p>
     <w:p>
       <w:pPr>
@@ -12143,11 +12204,11 @@
         <w:spacing w:line="360" w:lineRule="auto"/>
         <w:ind w:left="720" w:hanging="720"/>
       </w:pPr>
-      <w:bookmarkStart w:id="52" w:name="_Toc500747816"/>
+      <w:bookmarkStart w:id="53" w:name="_Toc500747816"/>
       <w:r>
         <w:t>Tredje normalform</w:t>
       </w:r>
-      <w:bookmarkEnd w:id="52"/>
+      <w:bookmarkEnd w:id="53"/>
     </w:p>
     <w:p>
       <w:pPr>
@@ -12189,12 +12250,12 @@
         <w:spacing w:line="360" w:lineRule="auto"/>
         <w:ind w:left="432" w:hanging="432"/>
       </w:pPr>
-      <w:bookmarkStart w:id="53" w:name="_Toc500747817"/>
+      <w:bookmarkStart w:id="54" w:name="_Toc500747817"/>
       <w:r>
         <w:lastRenderedPageBreak/>
         <w:t>Client-Server arkitektur</w:t>
       </w:r>
-      <w:bookmarkEnd w:id="53"/>
+      <w:bookmarkEnd w:id="54"/>
     </w:p>
     <w:p>
       <w:pPr>
@@ -12335,7 +12396,7 @@
         <w:spacing w:line="360" w:lineRule="auto"/>
         <w:ind w:left="576" w:hanging="576"/>
       </w:pPr>
-      <w:bookmarkStart w:id="54" w:name="_Toc500747818"/>
+      <w:bookmarkStart w:id="55" w:name="_Toc500747818"/>
       <w:r>
         <w:lastRenderedPageBreak/>
         <w:t>Fordele og Ulemper</w:t>
@@ -12346,7 +12407,7 @@
         </w:rPr>
         <w:footnoteReference w:id="10"/>
       </w:r>
-      <w:bookmarkEnd w:id="54"/>
+      <w:bookmarkEnd w:id="55"/>
     </w:p>
     <w:p>
       <w:pPr>
@@ -12358,11 +12419,11 @@
         <w:spacing w:line="360" w:lineRule="auto"/>
         <w:ind w:left="720" w:hanging="720"/>
       </w:pPr>
-      <w:bookmarkStart w:id="55" w:name="_Toc500747819"/>
+      <w:bookmarkStart w:id="56" w:name="_Toc500747819"/>
       <w:r>
         <w:t>Fordele</w:t>
       </w:r>
-      <w:bookmarkEnd w:id="55"/>
+      <w:bookmarkEnd w:id="56"/>
     </w:p>
     <w:p>
       <w:pPr>
@@ -12539,11 +12600,11 @@
         <w:spacing w:line="360" w:lineRule="auto"/>
         <w:ind w:left="720" w:hanging="720"/>
       </w:pPr>
-      <w:bookmarkStart w:id="56" w:name="_Toc500747820"/>
+      <w:bookmarkStart w:id="57" w:name="_Toc500747820"/>
       <w:r>
         <w:t>Ulemper</w:t>
       </w:r>
-      <w:bookmarkEnd w:id="56"/>
+      <w:bookmarkEnd w:id="57"/>
     </w:p>
     <w:p>
       <w:pPr>
@@ -12649,11 +12710,11 @@
         <w:spacing w:line="360" w:lineRule="auto"/>
         <w:ind w:left="576" w:hanging="576"/>
       </w:pPr>
-      <w:bookmarkStart w:id="57" w:name="_Toc500747821"/>
+      <w:bookmarkStart w:id="58" w:name="_Toc500747821"/>
       <w:r>
         <w:t>Client-Server med Budgetmanager</w:t>
       </w:r>
-      <w:bookmarkEnd w:id="57"/>
+      <w:bookmarkEnd w:id="58"/>
     </w:p>
     <w:p>
       <w:pPr>
@@ -12716,11 +12777,11 @@
         <w:pStyle w:val="Overskrift1"/>
         <w:spacing w:line="360" w:lineRule="auto"/>
       </w:pPr>
-      <w:bookmarkStart w:id="58" w:name="_Toc500747822"/>
+      <w:bookmarkStart w:id="59" w:name="_Toc500747822"/>
       <w:r>
         <w:t>Microservice arkitektur</w:t>
       </w:r>
-      <w:bookmarkEnd w:id="58"/>
+      <w:bookmarkEnd w:id="59"/>
     </w:p>
     <w:p>
       <w:pPr>
@@ -12735,11 +12796,11 @@
         <w:pStyle w:val="Overskrift2"/>
         <w:spacing w:line="360" w:lineRule="auto"/>
       </w:pPr>
-      <w:bookmarkStart w:id="59" w:name="_Toc500747823"/>
+      <w:bookmarkStart w:id="60" w:name="_Toc500747823"/>
       <w:r>
         <w:t>Hvad er microservice?</w:t>
       </w:r>
-      <w:bookmarkEnd w:id="59"/>
+      <w:bookmarkEnd w:id="60"/>
     </w:p>
     <w:p>
       <w:pPr>
@@ -12830,11 +12891,11 @@
         <w:pStyle w:val="Overskrift2"/>
         <w:spacing w:line="360" w:lineRule="auto"/>
       </w:pPr>
-      <w:bookmarkStart w:id="60" w:name="_Toc500747824"/>
+      <w:bookmarkStart w:id="61" w:name="_Toc500747824"/>
       <w:r>
         <w:t>Hvem bruger microservice?</w:t>
       </w:r>
-      <w:bookmarkEnd w:id="60"/>
+      <w:bookmarkEnd w:id="61"/>
     </w:p>
     <w:p>
       <w:pPr>
@@ -12889,11 +12950,11 @@
         <w:pStyle w:val="Overskrift2"/>
         <w:spacing w:line="360" w:lineRule="auto"/>
       </w:pPr>
-      <w:bookmarkStart w:id="61" w:name="_Toc500747825"/>
+      <w:bookmarkStart w:id="62" w:name="_Toc500747825"/>
       <w:r>
         <w:t>Fordele ved at bruge microservice:</w:t>
       </w:r>
-      <w:bookmarkEnd w:id="61"/>
+      <w:bookmarkEnd w:id="62"/>
     </w:p>
     <w:p>
       <w:pPr>
@@ -12924,12 +12985,12 @@
         <w:pStyle w:val="Overskrift2"/>
         <w:spacing w:line="360" w:lineRule="auto"/>
       </w:pPr>
-      <w:bookmarkStart w:id="62" w:name="_Toc500747826"/>
+      <w:bookmarkStart w:id="63" w:name="_Toc500747826"/>
       <w:r>
         <w:lastRenderedPageBreak/>
         <w:t>Ulemper ved at bruge microservice:</w:t>
       </w:r>
-      <w:bookmarkEnd w:id="62"/>
+      <w:bookmarkEnd w:id="63"/>
     </w:p>
     <w:p>
       <w:pPr>
@@ -12952,11 +13013,11 @@
         <w:pStyle w:val="Overskrift2"/>
         <w:spacing w:line="360" w:lineRule="auto"/>
       </w:pPr>
-      <w:bookmarkStart w:id="63" w:name="_Toc500747827"/>
+      <w:bookmarkStart w:id="64" w:name="_Toc500747827"/>
       <w:r>
         <w:t>Microservice med Budgetmanager</w:t>
       </w:r>
-      <w:bookmarkEnd w:id="63"/>
+      <w:bookmarkEnd w:id="64"/>
     </w:p>
     <w:p>
       <w:pPr>
@@ -12992,7 +13053,7 @@
         <w:pStyle w:val="Overskrift1"/>
         <w:spacing w:line="360" w:lineRule="auto"/>
       </w:pPr>
-      <w:bookmarkStart w:id="64" w:name="_Toc500747828"/>
+      <w:bookmarkStart w:id="65" w:name="_Toc500747828"/>
       <w:proofErr w:type="spellStart"/>
       <w:r>
         <w:t>Prototyping</w:t>
@@ -13004,7 +13065,7 @@
         </w:rPr>
         <w:footnoteReference w:id="11"/>
       </w:r>
-      <w:bookmarkEnd w:id="64"/>
+      <w:bookmarkEnd w:id="65"/>
     </w:p>
     <w:p>
       <w:pPr>
@@ -13064,11 +13125,11 @@
         <w:pStyle w:val="Overskrift2"/>
         <w:spacing w:line="360" w:lineRule="auto"/>
       </w:pPr>
-      <w:bookmarkStart w:id="65" w:name="_Toc500747829"/>
+      <w:bookmarkStart w:id="66" w:name="_Toc500747829"/>
       <w:r>
         <w:t>Presentation prototype</w:t>
       </w:r>
-      <w:bookmarkEnd w:id="65"/>
+      <w:bookmarkEnd w:id="66"/>
     </w:p>
     <w:p>
       <w:pPr>
@@ -13083,11 +13144,11 @@
         <w:pStyle w:val="Overskrift2"/>
         <w:spacing w:line="360" w:lineRule="auto"/>
       </w:pPr>
-      <w:bookmarkStart w:id="66" w:name="_Toc500747830"/>
+      <w:bookmarkStart w:id="67" w:name="_Toc500747830"/>
       <w:r>
         <w:t>Prototype proper</w:t>
       </w:r>
-      <w:bookmarkEnd w:id="66"/>
+      <w:bookmarkEnd w:id="67"/>
     </w:p>
     <w:p>
       <w:pPr>
@@ -13102,7 +13163,7 @@
         <w:pStyle w:val="Overskrift2"/>
         <w:spacing w:line="360" w:lineRule="auto"/>
       </w:pPr>
-      <w:bookmarkStart w:id="67" w:name="_Toc500747831"/>
+      <w:bookmarkStart w:id="68" w:name="_Toc500747831"/>
       <w:proofErr w:type="spellStart"/>
       <w:r>
         <w:lastRenderedPageBreak/>
@@ -13112,7 +13173,7 @@
       <w:r>
         <w:t xml:space="preserve"> prototype</w:t>
       </w:r>
-      <w:bookmarkEnd w:id="67"/>
+      <w:bookmarkEnd w:id="68"/>
     </w:p>
     <w:p>
       <w:pPr>
@@ -13132,11 +13193,11 @@
         <w:pStyle w:val="Overskrift2"/>
         <w:spacing w:line="360" w:lineRule="auto"/>
       </w:pPr>
-      <w:bookmarkStart w:id="68" w:name="_Toc500747832"/>
+      <w:bookmarkStart w:id="69" w:name="_Toc500747832"/>
       <w:r>
         <w:t>Pilot system</w:t>
       </w:r>
-      <w:bookmarkEnd w:id="68"/>
+      <w:bookmarkEnd w:id="69"/>
     </w:p>
     <w:p>
       <w:pPr>
@@ -13151,11 +13212,11 @@
         <w:pStyle w:val="Overskrift2"/>
         <w:spacing w:line="360" w:lineRule="auto"/>
       </w:pPr>
-      <w:bookmarkStart w:id="69" w:name="_Toc500747833"/>
+      <w:bookmarkStart w:id="70" w:name="_Toc500747833"/>
       <w:r>
         <w:t>Vores valg</w:t>
       </w:r>
-      <w:bookmarkEnd w:id="69"/>
+      <w:bookmarkEnd w:id="70"/>
     </w:p>
     <w:p>
       <w:pPr>
@@ -13210,11 +13271,11 @@
         <w:pStyle w:val="Overskrift2"/>
         <w:spacing w:line="360" w:lineRule="auto"/>
       </w:pPr>
-      <w:bookmarkStart w:id="70" w:name="_Toc500747834"/>
+      <w:bookmarkStart w:id="71" w:name="_Toc500747834"/>
       <w:r>
         <w:t>Sketching</w:t>
       </w:r>
-      <w:bookmarkEnd w:id="70"/>
+      <w:bookmarkEnd w:id="71"/>
     </w:p>
     <w:p>
       <w:pPr>
@@ -13297,11 +13358,11 @@
         <w:pStyle w:val="Overskrift3"/>
         <w:spacing w:line="360" w:lineRule="auto"/>
       </w:pPr>
-      <w:bookmarkStart w:id="71" w:name="_Toc500747835"/>
+      <w:bookmarkStart w:id="72" w:name="_Toc500747835"/>
       <w:r>
         <w:t>Hvordan har vi benyttet sketching?</w:t>
       </w:r>
-      <w:bookmarkEnd w:id="71"/>
+      <w:bookmarkEnd w:id="72"/>
     </w:p>
     <w:p>
       <w:pPr>
@@ -13355,12 +13416,12 @@
         <w:pStyle w:val="Overskrift1"/>
         <w:spacing w:line="360" w:lineRule="auto"/>
       </w:pPr>
-      <w:bookmarkStart w:id="72" w:name="_Toc500747836"/>
-      <w:bookmarkStart w:id="73" w:name="_Hlk500499020"/>
+      <w:bookmarkStart w:id="73" w:name="_Toc500747836"/>
+      <w:bookmarkStart w:id="74" w:name="_Hlk500499020"/>
       <w:r>
         <w:t>Design interfaces</w:t>
       </w:r>
-      <w:bookmarkEnd w:id="72"/>
+      <w:bookmarkEnd w:id="73"/>
     </w:p>
     <w:p>
       <w:pPr>
@@ -13375,7 +13436,7 @@
         <w:pStyle w:val="Overskrift2"/>
         <w:spacing w:line="360" w:lineRule="auto"/>
       </w:pPr>
-      <w:bookmarkStart w:id="74" w:name="_Toc500747837"/>
+      <w:bookmarkStart w:id="75" w:name="_Toc500747837"/>
       <w:r>
         <w:t xml:space="preserve">Jennifer </w:t>
       </w:r>
@@ -13383,7 +13444,7 @@
       <w:r>
         <w:t>Tidwell</w:t>
       </w:r>
-      <w:bookmarkEnd w:id="74"/>
+      <w:bookmarkEnd w:id="75"/>
       <w:proofErr w:type="spellEnd"/>
     </w:p>
     <w:p>
@@ -13419,11 +13480,11 @@
         <w:pStyle w:val="Overskrift3"/>
         <w:spacing w:line="360" w:lineRule="auto"/>
       </w:pPr>
-      <w:bookmarkStart w:id="75" w:name="_Toc500747838"/>
+      <w:bookmarkStart w:id="76" w:name="_Toc500747838"/>
       <w:r>
         <w:t>Knapper</w:t>
       </w:r>
-      <w:bookmarkEnd w:id="75"/>
+      <w:bookmarkEnd w:id="76"/>
     </w:p>
     <w:p>
       <w:pPr>
@@ -13480,7 +13541,7 @@
         <w:pStyle w:val="Overskrift3"/>
         <w:spacing w:line="360" w:lineRule="auto"/>
       </w:pPr>
-      <w:bookmarkStart w:id="76" w:name="_Toc500747839"/>
+      <w:bookmarkStart w:id="77" w:name="_Toc500747839"/>
       <w:r>
         <w:lastRenderedPageBreak/>
         <w:t xml:space="preserve">Escape </w:t>
@@ -13489,7 +13550,7 @@
       <w:r>
         <w:t>hatch</w:t>
       </w:r>
-      <w:bookmarkEnd w:id="76"/>
+      <w:bookmarkEnd w:id="77"/>
       <w:proofErr w:type="spellEnd"/>
     </w:p>
     <w:p>
@@ -13516,8 +13577,6 @@
       <w:r>
         <w:t>d</w:t>
       </w:r>
-      <w:bookmarkStart w:id="77" w:name="_GoBack"/>
-      <w:bookmarkEnd w:id="77"/>
       <w:r>
         <w:t>et hjælper med at gøre det simpelt og brugervenligt.</w:t>
       </w:r>
@@ -13964,16 +14023,16 @@
       <w:r>
         <w:t>” i brug, da vi har sørget for at alle vores tabeller er sorteret i rigtig rækkefølge i vores sql script. Så man som bruger ikke vil komme til at skulle bruge tid på at hoppe frem og tilbage når tal indtastes, da budgetter starter med at vise omsætningen hvor man derefter postere sine udgifter i rigtig rækkefølge.</w:t>
       </w:r>
-      <w:bookmarkEnd w:id="73"/>
+      <w:bookmarkEnd w:id="74"/>
     </w:p>
     <w:p>
       <w:pPr>
         <w:pStyle w:val="Overskrift1"/>
         <w:spacing w:line="360" w:lineRule="auto"/>
       </w:pPr>
-      <w:bookmarkStart w:id="87" w:name="_Toc500747849"/>
-      <w:r>
-        <w:t>Sprint 2</w:t>
+      <w:bookmarkStart w:id="87" w:name="_Toc500747853"/>
+      <w:r>
+        <w:t>Sikkerhed</w:t>
       </w:r>
       <w:bookmarkEnd w:id="87"/>
     </w:p>
@@ -13987,12 +14046,13 @@
     </w:p>
     <w:p>
       <w:pPr>
-        <w:pStyle w:val="Overskrift2"/>
-        <w:spacing w:line="360" w:lineRule="auto"/>
-      </w:pPr>
-      <w:bookmarkStart w:id="88" w:name="_Toc500747850"/>
-      <w:r>
-        <w:t>Sprintforløbet</w:t>
+        <w:pStyle w:val="Overskrift1"/>
+        <w:spacing w:line="360" w:lineRule="auto"/>
+        <w:ind w:left="432" w:hanging="432"/>
+      </w:pPr>
+      <w:bookmarkStart w:id="88" w:name="_Toc500747854"/>
+      <w:r>
+        <w:t>Oauth2</w:t>
       </w:r>
       <w:bookmarkEnd w:id="88"/>
     </w:p>
@@ -14001,136 +14061,29 @@
         <w:spacing w:line="360" w:lineRule="auto"/>
       </w:pPr>
       <w:r>
-        <w:t xml:space="preserve">Vi valgte i andet sprint at hive 3 </w:t>
-      </w:r>
-      <w:proofErr w:type="spellStart"/>
-      <w:r>
-        <w:t>userstories</w:t>
-      </w:r>
-      <w:proofErr w:type="spellEnd"/>
-      <w:r>
-        <w:t xml:space="preserve"> over i vores ”To do” kolonne i </w:t>
-      </w:r>
-      <w:proofErr w:type="spellStart"/>
-      <w:r>
-        <w:t>scrumboarded</w:t>
-      </w:r>
-      <w:proofErr w:type="spellEnd"/>
-      <w:r>
-        <w:t xml:space="preserve">. De stories vi hev over hed ”Som bruger vil jeg gerne kunne oprette/inddatere et budget i Budgetmanager”, ”Som bruger vil jeg gerne kunne redigere et budget i Budgetmanager” og ”Som bruger vil jeg gerne kunne slettet et budget i Budgetmanager”. Dette kunne vi gå direkte i gang med da vi havde underestimeret vores tid i sprint 1 og </w:t>
+        <w:t>Af: Nikolaj</w:t>
+      </w:r>
+    </w:p>
+    <w:p>
+      <w:pPr>
+        <w:spacing w:line="360" w:lineRule="auto"/>
+      </w:pPr>
+      <w:r>
+        <w:t xml:space="preserve">Oauth er et verificeringsframework, der giver en applikation begrænset adgang til bruger data fra en HTTP service, som fx Facebook, </w:t>
+      </w:r>
+      <w:proofErr w:type="spellStart"/>
+      <w:r>
+        <w:t>Github</w:t>
+      </w:r>
+      <w:proofErr w:type="spellEnd"/>
+      <w:r>
+        <w:t xml:space="preserve"> osv. </w:t>
+      </w:r>
+      <w:r>
+        <w:br/>
       </w:r>
       <w:r>
         <w:lastRenderedPageBreak/>
-        <w:t>derfor nåede at få lavet vores database på sidste dag i sprint 1.</w:t>
-      </w:r>
-      <w:r>
-        <w:br/>
-        <w:t xml:space="preserve">Der vil hovedsageligt blive fokuseret på at skrive kode i dette sprint. </w:t>
-      </w:r>
-      <w:r>
-        <w:br/>
-        <w:t xml:space="preserve">Nogle af vores task i dette sprint er måske blevet over estimeret, da vi før har haft en del problemer med </w:t>
-      </w:r>
-      <w:proofErr w:type="spellStart"/>
-      <w:r>
-        <w:t>xena</w:t>
-      </w:r>
-      <w:proofErr w:type="spellEnd"/>
-      <w:r>
-        <w:t xml:space="preserve"> og tilgå deres data, hvis det skulle ske vi blev hurtigere færdig vil vi bare påbegynde et nyt sprint i denne periode og således beholde vores gode position i sprintet.</w:t>
-      </w:r>
-      <w:r>
-        <w:br/>
-      </w:r>
-    </w:p>
-    <w:p>
-      <w:pPr>
-        <w:spacing w:line="360" w:lineRule="auto"/>
-      </w:pPr>
-    </w:p>
-    <w:p>
-      <w:pPr>
-        <w:pStyle w:val="Overskrift2"/>
-        <w:spacing w:line="360" w:lineRule="auto"/>
-      </w:pPr>
-      <w:bookmarkStart w:id="89" w:name="_Toc500747851"/>
-      <w:r>
-        <w:t>Sprint 2 Review</w:t>
-      </w:r>
-      <w:bookmarkEnd w:id="89"/>
-    </w:p>
-    <w:p>
-      <w:pPr>
-        <w:pStyle w:val="Overskrift2"/>
-        <w:spacing w:line="360" w:lineRule="auto"/>
-      </w:pPr>
-      <w:bookmarkStart w:id="90" w:name="_Toc500747852"/>
-      <w:r>
-        <w:t>Sprint 2 Retrospective</w:t>
-      </w:r>
-      <w:bookmarkEnd w:id="90"/>
-    </w:p>
-    <w:p>
-      <w:pPr>
-        <w:spacing w:line="360" w:lineRule="auto"/>
-      </w:pPr>
-    </w:p>
-    <w:p>
-      <w:pPr>
-        <w:pStyle w:val="Overskrift1"/>
-        <w:spacing w:line="360" w:lineRule="auto"/>
-      </w:pPr>
-      <w:bookmarkStart w:id="91" w:name="_Toc500747853"/>
-      <w:r>
-        <w:t>Sikkerhed</w:t>
-      </w:r>
-      <w:bookmarkEnd w:id="91"/>
-    </w:p>
-    <w:p>
-      <w:pPr>
-        <w:spacing w:line="360" w:lineRule="auto"/>
-      </w:pPr>
-      <w:r>
-        <w:t>Af: Anders</w:t>
-      </w:r>
-    </w:p>
-    <w:p>
-      <w:pPr>
-        <w:pStyle w:val="Overskrift1"/>
-        <w:spacing w:line="360" w:lineRule="auto"/>
-        <w:ind w:left="432" w:hanging="432"/>
-      </w:pPr>
-      <w:bookmarkStart w:id="92" w:name="_Toc500747854"/>
-      <w:r>
-        <w:t>Oauth2</w:t>
-      </w:r>
-      <w:bookmarkEnd w:id="92"/>
-    </w:p>
-    <w:p>
-      <w:pPr>
-        <w:spacing w:line="360" w:lineRule="auto"/>
-      </w:pPr>
-      <w:r>
-        <w:t>Af: Nikolaj</w:t>
-      </w:r>
-    </w:p>
-    <w:p>
-      <w:pPr>
-        <w:spacing w:line="360" w:lineRule="auto"/>
-      </w:pPr>
-      <w:r>
-        <w:t xml:space="preserve">Oauth er et verificeringsframework, der giver en applikation begrænset adgang til bruger data fra en HTTP service, som fx Facebook, </w:t>
-      </w:r>
-      <w:proofErr w:type="spellStart"/>
-      <w:r>
-        <w:t>Github</w:t>
-      </w:r>
-      <w:proofErr w:type="spellEnd"/>
-      <w:r>
-        <w:t xml:space="preserve"> osv. </w:t>
-      </w:r>
-      <w:r>
-        <w:br/>
         <w:t>Frameworket virker ved at overføre bruger verifikationen, til den service hvorpå bruger informationerne ligger. Herefter skal brugeren give applikationen tilladelse til at tilgå deres information.</w:t>
       </w:r>
       <w:r>
@@ -14203,11 +14156,11 @@
         <w:spacing w:line="360" w:lineRule="auto"/>
         <w:ind w:left="576" w:hanging="576"/>
       </w:pPr>
-      <w:bookmarkStart w:id="93" w:name="_Toc500747855"/>
+      <w:bookmarkStart w:id="89" w:name="_Toc500747855"/>
       <w:r>
         <w:t>Bruger</w:t>
       </w:r>
-      <w:bookmarkEnd w:id="93"/>
+      <w:bookmarkEnd w:id="89"/>
     </w:p>
     <w:p>
       <w:pPr>
@@ -14227,12 +14180,11 @@
         <w:spacing w:line="360" w:lineRule="auto"/>
         <w:ind w:left="576" w:hanging="576"/>
       </w:pPr>
-      <w:bookmarkStart w:id="94" w:name="_Toc500747856"/>
-      <w:r>
-        <w:lastRenderedPageBreak/>
+      <w:bookmarkStart w:id="90" w:name="_Toc500747856"/>
+      <w:r>
         <w:t>Klienten</w:t>
       </w:r>
-      <w:bookmarkEnd w:id="94"/>
+      <w:bookmarkEnd w:id="90"/>
     </w:p>
     <w:p>
       <w:pPr>
@@ -14252,11 +14204,11 @@
         <w:spacing w:line="360" w:lineRule="auto"/>
         <w:ind w:left="576" w:hanging="576"/>
       </w:pPr>
-      <w:bookmarkStart w:id="95" w:name="_Toc500747857"/>
+      <w:bookmarkStart w:id="91" w:name="_Toc500747857"/>
       <w:r>
         <w:t>Ressource / Autentificering server</w:t>
       </w:r>
-      <w:bookmarkEnd w:id="95"/>
+      <w:bookmarkEnd w:id="91"/>
     </w:p>
     <w:p>
       <w:pPr>
@@ -14326,11 +14278,12 @@
         <w:spacing w:line="360" w:lineRule="auto"/>
         <w:ind w:left="432" w:hanging="432"/>
       </w:pPr>
-      <w:bookmarkStart w:id="96" w:name="_Toc500747858"/>
-      <w:r>
+      <w:bookmarkStart w:id="92" w:name="_Toc500747858"/>
+      <w:r>
+        <w:lastRenderedPageBreak/>
         <w:t>Oauth flow</w:t>
       </w:r>
-      <w:bookmarkEnd w:id="96"/>
+      <w:bookmarkEnd w:id="92"/>
     </w:p>
     <w:p>
       <w:pPr>
@@ -14421,7 +14374,6 @@
         <w:spacing w:line="360" w:lineRule="auto"/>
       </w:pPr>
       <w:r>
-        <w:lastRenderedPageBreak/>
         <w:t>Hvis brugeren giver sine logininformationer til applikationen sender han en godkendelse.</w:t>
       </w:r>
     </w:p>
@@ -14595,11 +14547,12 @@
         <w:spacing w:line="360" w:lineRule="auto"/>
         <w:ind w:left="432" w:hanging="432"/>
       </w:pPr>
-      <w:bookmarkStart w:id="97" w:name="_Toc500747859"/>
-      <w:r>
+      <w:bookmarkStart w:id="93" w:name="_Toc500747859"/>
+      <w:r>
+        <w:lastRenderedPageBreak/>
         <w:t>Applikation registrering</w:t>
       </w:r>
-      <w:bookmarkEnd w:id="97"/>
+      <w:bookmarkEnd w:id="93"/>
     </w:p>
     <w:p>
       <w:pPr>
@@ -14685,11 +14638,11 @@
         <w:spacing w:line="360" w:lineRule="auto"/>
         <w:ind w:left="432" w:hanging="432"/>
       </w:pPr>
-      <w:bookmarkStart w:id="98" w:name="_Toc500747860"/>
+      <w:bookmarkStart w:id="94" w:name="_Toc500747860"/>
       <w:r>
         <w:t>Vores valg</w:t>
       </w:r>
-      <w:bookmarkEnd w:id="98"/>
+      <w:bookmarkEnd w:id="94"/>
     </w:p>
     <w:p>
       <w:pPr>
@@ -14716,12 +14669,11 @@
         <w:spacing w:line="360" w:lineRule="auto"/>
         <w:ind w:left="576" w:hanging="576"/>
       </w:pPr>
-      <w:bookmarkStart w:id="99" w:name="_Toc500747861"/>
-      <w:r>
-        <w:lastRenderedPageBreak/>
+      <w:bookmarkStart w:id="95" w:name="_Toc500747861"/>
+      <w:r>
         <w:t>Andre muligheder</w:t>
       </w:r>
-      <w:bookmarkEnd w:id="99"/>
+      <w:bookmarkEnd w:id="95"/>
     </w:p>
     <w:p>
       <w:pPr>
@@ -14789,11 +14741,11 @@
         <w:pStyle w:val="Overskrift2"/>
         <w:spacing w:line="360" w:lineRule="auto"/>
       </w:pPr>
-      <w:bookmarkStart w:id="100" w:name="_Toc500747862"/>
+      <w:bookmarkStart w:id="96" w:name="_Toc500747862"/>
       <w:r>
         <w:t>GitHub – versionskontrol</w:t>
       </w:r>
-      <w:bookmarkEnd w:id="100"/>
+      <w:bookmarkEnd w:id="96"/>
     </w:p>
     <w:p>
       <w:pPr>
@@ -14809,7 +14761,11 @@
         <w:footnoteReference w:id="12"/>
       </w:r>
       <w:r>
-        <w:t xml:space="preserve"> lå al vores data på en lokal server som krævede vi tilgik den via. en vpn</w:t>
+        <w:t xml:space="preserve"> lå al vores data på en lokal server som krævede vi </w:t>
+      </w:r>
+      <w:r>
+        <w:lastRenderedPageBreak/>
+        <w:t>tilgik den via. en vpn</w:t>
       </w:r>
       <w:r>
         <w:rPr>
@@ -14906,12 +14862,11 @@
         <w:pStyle w:val="Overskrift2"/>
         <w:spacing w:line="360" w:lineRule="auto"/>
       </w:pPr>
-      <w:bookmarkStart w:id="101" w:name="_Toc500747863"/>
-      <w:r>
-        <w:lastRenderedPageBreak/>
+      <w:bookmarkStart w:id="97" w:name="_Toc500747863"/>
+      <w:r>
         <w:t>Test</w:t>
       </w:r>
-      <w:bookmarkEnd w:id="101"/>
+      <w:bookmarkEnd w:id="97"/>
       <w:r>
         <w:t xml:space="preserve"> </w:t>
       </w:r>
@@ -14921,11 +14876,11 @@
         <w:pStyle w:val="Overskrift3"/>
         <w:spacing w:line="360" w:lineRule="auto"/>
       </w:pPr>
-      <w:bookmarkStart w:id="102" w:name="_Toc500747864"/>
+      <w:bookmarkStart w:id="98" w:name="_Toc500747864"/>
       <w:r>
         <w:t>Whitebox</w:t>
       </w:r>
-      <w:bookmarkEnd w:id="102"/>
+      <w:bookmarkEnd w:id="98"/>
     </w:p>
     <w:p>
       <w:pPr>
@@ -14940,11 +14895,11 @@
         <w:pStyle w:val="Overskrift3"/>
         <w:spacing w:line="360" w:lineRule="auto"/>
       </w:pPr>
-      <w:bookmarkStart w:id="103" w:name="_Toc500747865"/>
+      <w:bookmarkStart w:id="99" w:name="_Toc500747865"/>
       <w:r>
         <w:t>Blackbox</w:t>
       </w:r>
-      <w:bookmarkEnd w:id="103"/>
+      <w:bookmarkEnd w:id="99"/>
     </w:p>
     <w:p>
       <w:pPr>
@@ -14990,127 +14945,124 @@
         <w:pStyle w:val="Overskrift3"/>
         <w:spacing w:line="360" w:lineRule="auto"/>
       </w:pPr>
-      <w:bookmarkStart w:id="104" w:name="_Toc500747866"/>
-      <w:r>
+      <w:bookmarkStart w:id="100" w:name="_Toc500747866"/>
+      <w:r>
+        <w:lastRenderedPageBreak/>
         <w:t>Destructive</w:t>
       </w:r>
+      <w:bookmarkEnd w:id="100"/>
+    </w:p>
+    <w:p>
+      <w:pPr>
+        <w:spacing w:line="360" w:lineRule="auto"/>
+      </w:pPr>
+      <w:r>
+        <w:t xml:space="preserve">Vores destructive test vil blive udført på samme tid som whitebox og blackbox test, formålet ved denne test form er at prøve alle tænkelig metode at få vores app til at crashe, så vi kan finde ud af hvor der skal sættes tid af for at sikre at når </w:t>
+      </w:r>
+      <w:proofErr w:type="spellStart"/>
+      <w:r>
+        <w:t>app’en</w:t>
+      </w:r>
+      <w:proofErr w:type="spellEnd"/>
+      <w:r>
+        <w:t xml:space="preserve"> bliver </w:t>
+      </w:r>
+      <w:proofErr w:type="spellStart"/>
+      <w:r>
+        <w:t>deployed</w:t>
+      </w:r>
+      <w:proofErr w:type="spellEnd"/>
+      <w:r>
+        <w:t xml:space="preserve"> at kunderne ikke vil kunne få programmet til at crashe</w:t>
+      </w:r>
+    </w:p>
+    <w:p>
+      <w:pPr>
+        <w:pStyle w:val="Overskrift3"/>
+        <w:spacing w:line="360" w:lineRule="auto"/>
+      </w:pPr>
+      <w:bookmarkStart w:id="101" w:name="_Toc500747867"/>
+      <w:r>
+        <w:t>Usability</w:t>
+      </w:r>
+      <w:bookmarkEnd w:id="101"/>
+    </w:p>
+    <w:p>
+      <w:pPr>
+        <w:spacing w:line="360" w:lineRule="auto"/>
+      </w:pPr>
+      <w:r>
+        <w:t xml:space="preserve">Denne test vil primært blive udført som blackbox test for at vi kan sikre at vores interface er let at forstå for andre end os der har arbejdet på det i en længere periode. </w:t>
+      </w:r>
+    </w:p>
+    <w:p>
+      <w:pPr>
+        <w:pStyle w:val="Overskrift2"/>
+        <w:spacing w:line="360" w:lineRule="auto"/>
+      </w:pPr>
+      <w:bookmarkStart w:id="102" w:name="_Toc500747868"/>
+      <w:r>
+        <w:t>Database – valg af data</w:t>
+      </w:r>
+      <w:bookmarkEnd w:id="102"/>
+    </w:p>
+    <w:p>
+      <w:pPr>
+        <w:spacing w:line="360" w:lineRule="auto"/>
+      </w:pPr>
+      <w:r>
+        <w:t xml:space="preserve">Vi har valgt i vores database, at vi ikke vil gemme alle folks oplysninger fra Xena når de vil sammenligne deres budgetmanager med </w:t>
+      </w:r>
+      <w:proofErr w:type="spellStart"/>
+      <w:r>
+        <w:t>Xena’s</w:t>
+      </w:r>
+      <w:proofErr w:type="spellEnd"/>
+      <w:r>
+        <w:t xml:space="preserve"> budget. Dog har vi valgt at det vil være en mulighed at kunne lave en identisk kopi af deres finanskonto navne, finansgruppe navne og kontonumre, da det vil være nødvendigt at de er helt identiske for at kunne sammenligne de 2 budgetter. Dette vil gøre det lettere for den budgetansvarlige at inddatere al nødvendige data, idet alle finaskontoer, finansgrupper og kontonumre er tilføjet, så der kun mangler diverse omkostninger og indtægter. </w:t>
+      </w:r>
+      <w:r>
+        <w:br/>
+        <w:t>Da det ikke er personfølsomme data måtte vi i teorien godt gemme alt deres data så vi kunne implementere det hele i deres nye budget som de kunne arbejde videre i. Men vi mener selv på gruppen det ikke vil være en nødvendighed. På den måde sikre vi også de ikke bare har 2 ens kopier af et budget, men at de får 2 forskellige budgetter de kan arbejde ud fra, og på den måde kan de få hjælp til at finde ud af hvor de skal optimere eller skære ned.</w:t>
+      </w:r>
+    </w:p>
+    <w:p>
+      <w:pPr>
+        <w:spacing w:line="360" w:lineRule="auto"/>
+      </w:pPr>
+      <w:r>
+        <w:t xml:space="preserve">Ved at vi vælge ikke at gemme kontaktoplysninger eller lignende, sikre vi også at vi på ingen måde vil kunne miste oplysninger vi mener andre folk ikke bør få fat i, i tilfælde af hacking. </w:t>
+      </w:r>
+    </w:p>
+    <w:p>
+      <w:pPr>
+        <w:spacing w:line="360" w:lineRule="auto"/>
+      </w:pPr>
+    </w:p>
+    <w:p>
+      <w:pPr>
+        <w:pStyle w:val="Overskrift1"/>
+      </w:pPr>
+      <w:bookmarkStart w:id="103" w:name="_Toc500747869"/>
+      <w:r>
+        <w:t>Sprint 2</w:t>
+      </w:r>
+      <w:bookmarkEnd w:id="103"/>
+    </w:p>
+    <w:p>
+      <w:r>
+        <w:t>Af: Anders</w:t>
+      </w:r>
+    </w:p>
+    <w:p>
+      <w:pPr>
+        <w:pStyle w:val="Overskrift2"/>
+      </w:pPr>
+      <w:bookmarkStart w:id="104" w:name="_Toc500747870"/>
+      <w:r>
+        <w:t>Sprintforløbet</w:t>
+      </w:r>
       <w:bookmarkEnd w:id="104"/>
-    </w:p>
-    <w:p>
-      <w:pPr>
-        <w:spacing w:line="360" w:lineRule="auto"/>
-      </w:pPr>
-      <w:r>
-        <w:t xml:space="preserve">Vores destructive test vil blive udført på samme tid som whitebox og blackbox test, formålet ved denne test form er at prøve alle tænkelig metode at få vores app til at crashe, så vi kan finde ud af hvor der skal sættes tid af for at sikre at når </w:t>
-      </w:r>
-      <w:proofErr w:type="spellStart"/>
-      <w:r>
-        <w:t>app’en</w:t>
-      </w:r>
-      <w:proofErr w:type="spellEnd"/>
-      <w:r>
-        <w:t xml:space="preserve"> bliver </w:t>
-      </w:r>
-      <w:proofErr w:type="spellStart"/>
-      <w:r>
-        <w:t>deployed</w:t>
-      </w:r>
-      <w:proofErr w:type="spellEnd"/>
-      <w:r>
-        <w:t xml:space="preserve"> at kunderne ikke vil kunne få programmet til at crashe</w:t>
-      </w:r>
-    </w:p>
-    <w:p>
-      <w:pPr>
-        <w:pStyle w:val="Overskrift3"/>
-        <w:spacing w:line="360" w:lineRule="auto"/>
-      </w:pPr>
-      <w:bookmarkStart w:id="105" w:name="_Toc500747867"/>
-      <w:r>
-        <w:t>Usability</w:t>
-      </w:r>
-      <w:bookmarkEnd w:id="105"/>
-    </w:p>
-    <w:p>
-      <w:pPr>
-        <w:spacing w:line="360" w:lineRule="auto"/>
-      </w:pPr>
-      <w:r>
-        <w:t xml:space="preserve">Denne test vil primært blive udført som blackbox test for at vi kan sikre at vores interface er let at forstå for andre end os der har arbejdet på det i en længere periode. </w:t>
-      </w:r>
-    </w:p>
-    <w:p>
-      <w:pPr>
-        <w:pStyle w:val="Overskrift2"/>
-        <w:spacing w:line="360" w:lineRule="auto"/>
-      </w:pPr>
-      <w:bookmarkStart w:id="106" w:name="_Toc500747868"/>
-      <w:r>
-        <w:t>Database – valg af data</w:t>
-      </w:r>
-      <w:bookmarkEnd w:id="106"/>
-    </w:p>
-    <w:p>
-      <w:pPr>
-        <w:spacing w:line="360" w:lineRule="auto"/>
-      </w:pPr>
-      <w:r>
-        <w:t xml:space="preserve">Vi har valgt i vores database, at vi ikke vil gemme alle folks oplysninger fra Xena når de vil sammenligne deres budgetmanager med </w:t>
-      </w:r>
-      <w:proofErr w:type="spellStart"/>
-      <w:r>
-        <w:t>Xena’s</w:t>
-      </w:r>
-      <w:proofErr w:type="spellEnd"/>
-      <w:r>
-        <w:t xml:space="preserve"> budget. Dog har vi valgt at det vil være en mulighed at kunne lave en identisk kopi af deres finanskonto navne, finansgruppe navne og kontonumre, da det vil være nødvendigt at de er helt identiske for at kunne sammenligne de 2 budgetter. Dette vil gøre det lettere for den budgetansvarlige at inddatere al nødvendige data, idet alle finaskontoer, finansgrupper og kontonumre er tilføjet, så der kun mangler diverse omkostninger og indtægter. </w:t>
-      </w:r>
-      <w:r>
-        <w:br/>
-        <w:t xml:space="preserve">Da det ikke er personfølsomme data måtte vi i teorien godt gemme alt deres data så vi kunne implementere det hele i deres nye budget som de kunne arbejde videre i. Men vi mener selv på gruppen det ikke vil være en nødvendighed. På den måde sikre vi også de ikke bare har 2 ens kopier af et budget, </w:t>
-      </w:r>
-      <w:r>
-        <w:lastRenderedPageBreak/>
-        <w:t>men at de får 2 forskellige budgetter de kan arbejde ud fra, og på den måde kan de få hjælp til at finde ud af hvor de skal optimere eller skære ned.</w:t>
-      </w:r>
-    </w:p>
-    <w:p>
-      <w:pPr>
-        <w:spacing w:line="360" w:lineRule="auto"/>
-      </w:pPr>
-      <w:r>
-        <w:t xml:space="preserve">Ved at vi vælge ikke at gemme kontaktoplysninger eller lignende, sikre vi også at vi på ingen måde vil kunne miste oplysninger vi mener andre folk ikke bør få fat i, i tilfælde af hacking. </w:t>
-      </w:r>
-    </w:p>
-    <w:p>
-      <w:pPr>
-        <w:spacing w:line="360" w:lineRule="auto"/>
-      </w:pPr>
-    </w:p>
-    <w:p>
-      <w:pPr>
-        <w:pStyle w:val="Overskrift1"/>
-      </w:pPr>
-      <w:bookmarkStart w:id="107" w:name="_Toc500747869"/>
-      <w:r>
-        <w:t>Sprint 2</w:t>
-      </w:r>
-      <w:bookmarkEnd w:id="107"/>
-    </w:p>
-    <w:p>
-      <w:r>
-        <w:t>Af: Anders</w:t>
-      </w:r>
-    </w:p>
-    <w:p>
-      <w:pPr>
-        <w:pStyle w:val="Overskrift2"/>
-      </w:pPr>
-      <w:bookmarkStart w:id="108" w:name="_Toc500747870"/>
-      <w:r>
-        <w:t>Sprintforløbet</w:t>
-      </w:r>
-      <w:bookmarkEnd w:id="108"/>
     </w:p>
     <w:p>
       <w:r>
@@ -15138,18 +15090,22 @@
       </w:r>
       <w:r>
         <w:br/>
-        <w:t>Nogle af vores task i dette sprint er måske blevet over estimeret, da vi før har haft en del problemer med Xena og tilgå deres data, hvis det skulle ske vi blev hurtigere færdig vil vi bare påbegynde et nyt sprint i denne periode og således beholde vores gode position i sprintet.</w:t>
+        <w:t xml:space="preserve">Nogle af vores task i dette sprint er måske blevet over estimeret, da vi før har haft en del problemer med </w:t>
+      </w:r>
+      <w:r>
+        <w:lastRenderedPageBreak/>
+        <w:t>Xena og tilgå deres data, hvis det skulle ske vi blev hurtigere færdig vil vi bare påbegynde et nyt sprint i denne periode og således beholde vores gode position i sprintet.</w:t>
       </w:r>
     </w:p>
     <w:p>
       <w:pPr>
         <w:pStyle w:val="Overskrift2"/>
       </w:pPr>
-      <w:bookmarkStart w:id="109" w:name="_Toc500747871"/>
+      <w:bookmarkStart w:id="105" w:name="_Toc500747871"/>
       <w:r>
         <w:t>Sprint 2 Review</w:t>
       </w:r>
-      <w:bookmarkEnd w:id="109"/>
+      <w:bookmarkEnd w:id="105"/>
     </w:p>
     <w:p>
       <w:r>
@@ -15172,11 +15128,11 @@
       <w:pPr>
         <w:pStyle w:val="Overskrift2"/>
       </w:pPr>
-      <w:bookmarkStart w:id="110" w:name="_Toc500747872"/>
+      <w:bookmarkStart w:id="106" w:name="_Toc500747872"/>
       <w:r>
         <w:t>Sprint 2 Retrospective</w:t>
       </w:r>
-      <w:bookmarkEnd w:id="110"/>
+      <w:bookmarkEnd w:id="106"/>
     </w:p>
     <w:p>
       <w:r>
@@ -15229,11 +15185,7 @@
       </w:r>
       <w:proofErr w:type="spellEnd"/>
       <w:r>
-        <w:t xml:space="preserve">” indover som er med til at skabe en hvis sikkerhed, da vi får bekræftet om vi er på rette vej, viser kunden at vi er inden for tidsrammen, og at vi har mulighed for at implementere nye features som blev ønsket af PO under vores møde. Vi får vist vores PO et reelt produkt som er funktionelt for at vise kunden at deadline nok skal blive </w:t>
-      </w:r>
-      <w:r>
-        <w:lastRenderedPageBreak/>
-        <w:t xml:space="preserve">overholdt samt som kunde er det lettere at forholde sig til noget man har set, hvor processen går fremad, fremfor man får et billede og en beskrivende tekst via mail eller snakket over telefon. </w:t>
+        <w:t xml:space="preserve">” indover som er med til at skabe en hvis sikkerhed, da vi får bekræftet om vi er på rette vej, viser kunden at vi er inden for tidsrammen, og at vi har mulighed for at implementere nye features som blev ønsket af PO under vores møde. Vi får vist vores PO et reelt produkt som er funktionelt for at vise kunden at deadline nok skal blive overholdt samt som kunde er det lettere at forholde sig til noget man har set, hvor processen går fremad, fremfor man får et billede og en beskrivende tekst via mail eller snakket over telefon. </w:t>
       </w:r>
     </w:p>
     <w:p/>
@@ -15243,11 +15195,11 @@
       <w:pPr>
         <w:pStyle w:val="Overskrift1"/>
       </w:pPr>
-      <w:bookmarkStart w:id="111" w:name="_Toc500747873"/>
+      <w:bookmarkStart w:id="107" w:name="_Toc500747873"/>
       <w:r>
         <w:t>Sprint 3</w:t>
       </w:r>
-      <w:bookmarkEnd w:id="111"/>
+      <w:bookmarkEnd w:id="107"/>
     </w:p>
     <w:p>
       <w:r>
@@ -15258,11 +15210,11 @@
       <w:pPr>
         <w:pStyle w:val="Overskrift2"/>
       </w:pPr>
-      <w:bookmarkStart w:id="112" w:name="_Toc500747874"/>
+      <w:bookmarkStart w:id="108" w:name="_Toc500747874"/>
       <w:r>
         <w:t>Sprintforløbet</w:t>
       </w:r>
-      <w:bookmarkEnd w:id="112"/>
+      <w:bookmarkEnd w:id="108"/>
     </w:p>
     <w:p>
       <w:r>
@@ -15305,11 +15257,12 @@
       <w:pPr>
         <w:pStyle w:val="Overskrift2"/>
       </w:pPr>
-      <w:bookmarkStart w:id="113" w:name="_Toc500747875"/>
-      <w:r>
+      <w:bookmarkStart w:id="109" w:name="_Toc500747875"/>
+      <w:r>
+        <w:lastRenderedPageBreak/>
         <w:t>Sprint 3 Review</w:t>
       </w:r>
-      <w:bookmarkEnd w:id="113"/>
+      <w:bookmarkEnd w:id="109"/>
     </w:p>
     <w:p>
       <w:pPr>
@@ -15318,14 +15271,14 @@
           <w:lang w:val="en-US"/>
         </w:rPr>
       </w:pPr>
-      <w:bookmarkStart w:id="114" w:name="_Toc500747876"/>
+      <w:bookmarkStart w:id="110" w:name="_Toc500747876"/>
       <w:r>
         <w:rPr>
           <w:lang w:val="en-US"/>
         </w:rPr>
         <w:t>Sprint 3 Retrospective</w:t>
       </w:r>
-      <w:bookmarkEnd w:id="114"/>
+      <w:bookmarkEnd w:id="110"/>
     </w:p>
     <w:p>
       <w:pPr>

</xml_diff>